<commit_message>
Edits of read_csv methods
</commit_message>
<xml_diff>
--- a/INFO153-HW6.docx
+++ b/INFO153-HW6.docx
@@ -1,6 +1,6 @@
 
 <file path=word/document.xml><?xml version="1.0" encoding="utf-8"?>
-<w:document xmlns:wpc="http://schemas.microsoft.com/office/word/2010/wordprocessingCanvas" xmlns:cx="http://schemas.microsoft.com/office/drawing/2014/chartex" xmlns:cx1="http://schemas.microsoft.com/office/drawing/2015/9/8/chartex" xmlns:cx2="http://schemas.microsoft.com/office/drawing/2015/10/21/chartex" xmlns:mc="http://schemas.openxmlformats.org/markup-compatibility/2006" xmlns:o="urn:schemas-microsoft-com:office:office" xmlns:r="http://schemas.openxmlformats.org/officeDocument/2006/relationships" xmlns:m="http://schemas.openxmlformats.org/officeDocument/2006/math" xmlns:v="urn:schemas-microsoft-com:vml" xmlns:wp14="http://schemas.microsoft.com/office/word/2010/wordprocessingDrawing" xmlns:wp="http://schemas.openxmlformats.org/drawingml/2006/wordprocessingDrawing" xmlns:w10="urn:schemas-microsoft-com:office:word" xmlns:w="http://schemas.openxmlformats.org/wordprocessingml/2006/main" xmlns:w14="http://schemas.microsoft.com/office/word/2010/wordml" xmlns:w15="http://schemas.microsoft.com/office/word/2012/wordml" xmlns:w16se="http://schemas.microsoft.com/office/word/2015/wordml/symex" xmlns:wpg="http://schemas.microsoft.com/office/word/2010/wordprocessingGroup" xmlns:wpi="http://schemas.microsoft.com/office/word/2010/wordprocessingInk" xmlns:wne="http://schemas.microsoft.com/office/word/2006/wordml" xmlns:wps="http://schemas.microsoft.com/office/word/2010/wordprocessingShape" mc:Ignorable="w14 w15 w16se wp14">
+<w:document xmlns:wpc="http://schemas.microsoft.com/office/word/2010/wordprocessingCanvas" xmlns:cx="http://schemas.microsoft.com/office/drawing/2014/chartex" xmlns:cx1="http://schemas.microsoft.com/office/drawing/2015/9/8/chartex" xmlns:cx2="http://schemas.microsoft.com/office/drawing/2015/10/21/chartex" xmlns:cx3="http://schemas.microsoft.com/office/drawing/2016/5/9/chartex" xmlns:cx4="http://schemas.microsoft.com/office/drawing/2016/5/10/chartex" xmlns:cx5="http://schemas.microsoft.com/office/drawing/2016/5/11/chartex" xmlns:cx6="http://schemas.microsoft.com/office/drawing/2016/5/12/chartex" xmlns:cx7="http://schemas.microsoft.com/office/drawing/2016/5/13/chartex" xmlns:cx8="http://schemas.microsoft.com/office/drawing/2016/5/14/chartex" xmlns:mc="http://schemas.openxmlformats.org/markup-compatibility/2006" xmlns:aink="http://schemas.microsoft.com/office/drawing/2016/ink" xmlns:am3d="http://schemas.microsoft.com/office/drawing/2017/model3d" xmlns:o="urn:schemas-microsoft-com:office:office" xmlns:r="http://schemas.openxmlformats.org/officeDocument/2006/relationships" xmlns:m="http://schemas.openxmlformats.org/officeDocument/2006/math" xmlns:v="urn:schemas-microsoft-com:vml" xmlns:wp14="http://schemas.microsoft.com/office/word/2010/wordprocessingDrawing" xmlns:wp="http://schemas.openxmlformats.org/drawingml/2006/wordprocessingDrawing" xmlns:w10="urn:schemas-microsoft-com:office:word" xmlns:w="http://schemas.openxmlformats.org/wordprocessingml/2006/main" xmlns:w14="http://schemas.microsoft.com/office/word/2010/wordml" xmlns:w15="http://schemas.microsoft.com/office/word/2012/wordml" xmlns:w16cid="http://schemas.microsoft.com/office/word/2016/wordml/cid" xmlns:w16se="http://schemas.microsoft.com/office/word/2015/wordml/symex" xmlns:wpg="http://schemas.microsoft.com/office/word/2010/wordprocessingGroup" xmlns:wpi="http://schemas.microsoft.com/office/word/2010/wordprocessingInk" xmlns:wne="http://schemas.microsoft.com/office/word/2006/wordml" xmlns:wps="http://schemas.microsoft.com/office/word/2010/wordprocessingShape" mc:Ignorable="w14 w15 w16se w16cid wp14">
   <w:body>
     <w:p>
       <w:pPr>
@@ -21,7 +21,15 @@
         <w:t xml:space="preserve">This assignment is to </w:t>
       </w:r>
       <w:r>
-        <w:t xml:space="preserve">load data from CSV, populate them in a SQLite database, and run in-database analytics with SQL. </w:t>
+        <w:t xml:space="preserve">load data from CSV, populate them in </w:t>
+      </w:r>
+      <w:proofErr w:type="gramStart"/>
+      <w:r>
+        <w:t>a</w:t>
+      </w:r>
+      <w:proofErr w:type="gramEnd"/>
+      <w:r>
+        <w:t xml:space="preserve"> SQLite database, and run in-database analytics with SQL. </w:t>
       </w:r>
     </w:p>
     <w:p/>
@@ -36,10 +44,7 @@
         <w:t>Source</w:t>
       </w:r>
     </w:p>
-    <w:p>
-      <w:bookmarkStart w:id="0" w:name="_GoBack"/>
-      <w:bookmarkEnd w:id="0"/>
-    </w:p>
+    <w:p/>
     <w:p>
       <w:r>
         <w:t>The data is given in the CSV format, available at:</w:t>
@@ -187,7 +192,15 @@
         </w:numPr>
       </w:pPr>
       <w:r>
-        <w:t xml:space="preserve">Select and show the first 10 records in the database table, using SELECT … LIMIT… ; </w:t>
+        <w:t>Select and show the first 10 records in the database table, using SELECT … LIMIT</w:t>
+      </w:r>
+      <w:proofErr w:type="gramStart"/>
+      <w:r>
+        <w:t>… ;</w:t>
+      </w:r>
+      <w:proofErr w:type="gramEnd"/>
+      <w:r>
+        <w:t xml:space="preserve"> </w:t>
       </w:r>
     </w:p>
     <w:p>
@@ -231,6 +244,11 @@
       <w:r>
         <w:t>;</w:t>
       </w:r>
+      <w:r>
+        <w:t>ao</w:t>
+      </w:r>
+      <w:bookmarkStart w:id="0" w:name="_GoBack"/>
+      <w:bookmarkEnd w:id="0"/>
     </w:p>
     <w:p>
       <w:pPr>
@@ -251,13 +269,34 @@
         <w:t xml:space="preserve"> </w:t>
       </w:r>
       <w:r>
-        <w:t>for default.payment.next.month=0</w:t>
+        <w:t xml:space="preserve">for </w:t>
+      </w:r>
+      <w:proofErr w:type="spellStart"/>
+      <w:proofErr w:type="gramStart"/>
+      <w:r>
+        <w:t>default.payment</w:t>
+      </w:r>
+      <w:proofErr w:type="gramEnd"/>
+      <w:r>
+        <w:t>.next.month</w:t>
+      </w:r>
+      <w:proofErr w:type="spellEnd"/>
+      <w:r>
+        <w:t>=0</w:t>
       </w:r>
       <w:r>
         <w:t xml:space="preserve"> (no default)</w:t>
       </w:r>
       <w:r>
-        <w:t xml:space="preserve"> vs. default.payment.next.month=1</w:t>
+        <w:t xml:space="preserve"> vs. </w:t>
+      </w:r>
+      <w:proofErr w:type="spellStart"/>
+      <w:r>
+        <w:t>default.payment.next.month</w:t>
+      </w:r>
+      <w:proofErr w:type="spellEnd"/>
+      <w:r>
+        <w:t>=1</w:t>
       </w:r>
       <w:r>
         <w:t xml:space="preserve"> (default)</w:t>
@@ -341,19 +380,53 @@
     <w:p/>
     <w:p>
       <w:r>
-        <w:t xml:space="preserve">Create two additional tables for PaymentDefault (with DefaultCode and DefaultName fields), and Marriage (with </w:t>
-      </w:r>
+        <w:t xml:space="preserve">Create two additional tables for </w:t>
+      </w:r>
+      <w:proofErr w:type="spellStart"/>
+      <w:r>
+        <w:t>PaymentDefault</w:t>
+      </w:r>
+      <w:proofErr w:type="spellEnd"/>
+      <w:r>
+        <w:t xml:space="preserve"> (with </w:t>
+      </w:r>
+      <w:proofErr w:type="spellStart"/>
+      <w:r>
+        <w:t>DefaultCode</w:t>
+      </w:r>
+      <w:proofErr w:type="spellEnd"/>
+      <w:r>
+        <w:t xml:space="preserve"> and </w:t>
+      </w:r>
+      <w:proofErr w:type="spellStart"/>
+      <w:r>
+        <w:t>DefaultName</w:t>
+      </w:r>
+      <w:proofErr w:type="spellEnd"/>
+      <w:r>
+        <w:t xml:space="preserve"> fields), and Marriage (with </w:t>
+      </w:r>
+      <w:proofErr w:type="spellStart"/>
       <w:r>
         <w:t>MC</w:t>
       </w:r>
       <w:r>
-        <w:t xml:space="preserve">ode and </w:t>
-      </w:r>
+        <w:t>ode</w:t>
+      </w:r>
+      <w:proofErr w:type="spellEnd"/>
+      <w:r>
+        <w:t xml:space="preserve"> and </w:t>
+      </w:r>
+      <w:proofErr w:type="spellStart"/>
       <w:r>
         <w:t>M</w:t>
       </w:r>
       <w:r>
-        <w:t>GroupName) for mapping related code to meaningful names</w:t>
+        <w:t>GroupName</w:t>
+      </w:r>
+      <w:proofErr w:type="spellEnd"/>
+      <w:r>
+        <w:t>) for mapping related code to meaningful names</w:t>
       </w:r>
       <w:r>
         <w:t xml:space="preserve"> (e.g. code 1 for “Married” in the Marriage table)</w:t>
@@ -376,7 +449,7 @@
 </file>
 
 <file path=word/endnotes.xml><?xml version="1.0" encoding="utf-8"?>
-<w:endnotes xmlns:wpc="http://schemas.microsoft.com/office/word/2010/wordprocessingCanvas" xmlns:cx="http://schemas.microsoft.com/office/drawing/2014/chartex" xmlns:cx1="http://schemas.microsoft.com/office/drawing/2015/9/8/chartex" xmlns:cx2="http://schemas.microsoft.com/office/drawing/2015/10/21/chartex" xmlns:mc="http://schemas.openxmlformats.org/markup-compatibility/2006" xmlns:o="urn:schemas-microsoft-com:office:office" xmlns:r="http://schemas.openxmlformats.org/officeDocument/2006/relationships" xmlns:m="http://schemas.openxmlformats.org/officeDocument/2006/math" xmlns:v="urn:schemas-microsoft-com:vml" xmlns:wp14="http://schemas.microsoft.com/office/word/2010/wordprocessingDrawing" xmlns:wp="http://schemas.openxmlformats.org/drawingml/2006/wordprocessingDrawing" xmlns:w10="urn:schemas-microsoft-com:office:word" xmlns:w="http://schemas.openxmlformats.org/wordprocessingml/2006/main" xmlns:w14="http://schemas.microsoft.com/office/word/2010/wordml" xmlns:w15="http://schemas.microsoft.com/office/word/2012/wordml" xmlns:w16se="http://schemas.microsoft.com/office/word/2015/wordml/symex" xmlns:wpg="http://schemas.microsoft.com/office/word/2010/wordprocessingGroup" xmlns:wpi="http://schemas.microsoft.com/office/word/2010/wordprocessingInk" xmlns:wne="http://schemas.microsoft.com/office/word/2006/wordml" xmlns:wps="http://schemas.microsoft.com/office/word/2010/wordprocessingShape" mc:Ignorable="w14 w15 w16se wp14">
+<w:endnotes xmlns:wpc="http://schemas.microsoft.com/office/word/2010/wordprocessingCanvas" xmlns:cx="http://schemas.microsoft.com/office/drawing/2014/chartex" xmlns:cx1="http://schemas.microsoft.com/office/drawing/2015/9/8/chartex" xmlns:cx2="http://schemas.microsoft.com/office/drawing/2015/10/21/chartex" xmlns:cx3="http://schemas.microsoft.com/office/drawing/2016/5/9/chartex" xmlns:cx4="http://schemas.microsoft.com/office/drawing/2016/5/10/chartex" xmlns:cx5="http://schemas.microsoft.com/office/drawing/2016/5/11/chartex" xmlns:cx6="http://schemas.microsoft.com/office/drawing/2016/5/12/chartex" xmlns:cx7="http://schemas.microsoft.com/office/drawing/2016/5/13/chartex" xmlns:cx8="http://schemas.microsoft.com/office/drawing/2016/5/14/chartex" xmlns:mc="http://schemas.openxmlformats.org/markup-compatibility/2006" xmlns:aink="http://schemas.microsoft.com/office/drawing/2016/ink" xmlns:am3d="http://schemas.microsoft.com/office/drawing/2017/model3d" xmlns:o="urn:schemas-microsoft-com:office:office" xmlns:r="http://schemas.openxmlformats.org/officeDocument/2006/relationships" xmlns:m="http://schemas.openxmlformats.org/officeDocument/2006/math" xmlns:v="urn:schemas-microsoft-com:vml" xmlns:wp14="http://schemas.microsoft.com/office/word/2010/wordprocessingDrawing" xmlns:wp="http://schemas.openxmlformats.org/drawingml/2006/wordprocessingDrawing" xmlns:w10="urn:schemas-microsoft-com:office:word" xmlns:w="http://schemas.openxmlformats.org/wordprocessingml/2006/main" xmlns:w14="http://schemas.microsoft.com/office/word/2010/wordml" xmlns:w15="http://schemas.microsoft.com/office/word/2012/wordml" xmlns:w16cid="http://schemas.microsoft.com/office/word/2016/wordml/cid" xmlns:w16se="http://schemas.microsoft.com/office/word/2015/wordml/symex" xmlns:wpg="http://schemas.microsoft.com/office/word/2010/wordprocessingGroup" xmlns:wpi="http://schemas.microsoft.com/office/word/2010/wordprocessingInk" xmlns:wne="http://schemas.microsoft.com/office/word/2006/wordml" xmlns:wps="http://schemas.microsoft.com/office/word/2010/wordprocessingShape" mc:Ignorable="w14 w15 w16se w16cid wp14">
   <w:endnote w:type="separator" w:id="-1">
     <w:p>
       <w:r>
@@ -395,7 +468,7 @@
 </file>
 
 <file path=word/footnotes.xml><?xml version="1.0" encoding="utf-8"?>
-<w:footnotes xmlns:wpc="http://schemas.microsoft.com/office/word/2010/wordprocessingCanvas" xmlns:cx="http://schemas.microsoft.com/office/drawing/2014/chartex" xmlns:cx1="http://schemas.microsoft.com/office/drawing/2015/9/8/chartex" xmlns:cx2="http://schemas.microsoft.com/office/drawing/2015/10/21/chartex" xmlns:mc="http://schemas.openxmlformats.org/markup-compatibility/2006" xmlns:o="urn:schemas-microsoft-com:office:office" xmlns:r="http://schemas.openxmlformats.org/officeDocument/2006/relationships" xmlns:m="http://schemas.openxmlformats.org/officeDocument/2006/math" xmlns:v="urn:schemas-microsoft-com:vml" xmlns:wp14="http://schemas.microsoft.com/office/word/2010/wordprocessingDrawing" xmlns:wp="http://schemas.openxmlformats.org/drawingml/2006/wordprocessingDrawing" xmlns:w10="urn:schemas-microsoft-com:office:word" xmlns:w="http://schemas.openxmlformats.org/wordprocessingml/2006/main" xmlns:w14="http://schemas.microsoft.com/office/word/2010/wordml" xmlns:w15="http://schemas.microsoft.com/office/word/2012/wordml" xmlns:w16se="http://schemas.microsoft.com/office/word/2015/wordml/symex" xmlns:wpg="http://schemas.microsoft.com/office/word/2010/wordprocessingGroup" xmlns:wpi="http://schemas.microsoft.com/office/word/2010/wordprocessingInk" xmlns:wne="http://schemas.microsoft.com/office/word/2006/wordml" xmlns:wps="http://schemas.microsoft.com/office/word/2010/wordprocessingShape" mc:Ignorable="w14 w15 w16se wp14">
+<w:footnotes xmlns:wpc="http://schemas.microsoft.com/office/word/2010/wordprocessingCanvas" xmlns:cx="http://schemas.microsoft.com/office/drawing/2014/chartex" xmlns:cx1="http://schemas.microsoft.com/office/drawing/2015/9/8/chartex" xmlns:cx2="http://schemas.microsoft.com/office/drawing/2015/10/21/chartex" xmlns:cx3="http://schemas.microsoft.com/office/drawing/2016/5/9/chartex" xmlns:cx4="http://schemas.microsoft.com/office/drawing/2016/5/10/chartex" xmlns:cx5="http://schemas.microsoft.com/office/drawing/2016/5/11/chartex" xmlns:cx6="http://schemas.microsoft.com/office/drawing/2016/5/12/chartex" xmlns:cx7="http://schemas.microsoft.com/office/drawing/2016/5/13/chartex" xmlns:cx8="http://schemas.microsoft.com/office/drawing/2016/5/14/chartex" xmlns:mc="http://schemas.openxmlformats.org/markup-compatibility/2006" xmlns:aink="http://schemas.microsoft.com/office/drawing/2016/ink" xmlns:am3d="http://schemas.microsoft.com/office/drawing/2017/model3d" xmlns:o="urn:schemas-microsoft-com:office:office" xmlns:r="http://schemas.openxmlformats.org/officeDocument/2006/relationships" xmlns:m="http://schemas.openxmlformats.org/officeDocument/2006/math" xmlns:v="urn:schemas-microsoft-com:vml" xmlns:wp14="http://schemas.microsoft.com/office/word/2010/wordprocessingDrawing" xmlns:wp="http://schemas.openxmlformats.org/drawingml/2006/wordprocessingDrawing" xmlns:w10="urn:schemas-microsoft-com:office:word" xmlns:w="http://schemas.openxmlformats.org/wordprocessingml/2006/main" xmlns:w14="http://schemas.microsoft.com/office/word/2010/wordml" xmlns:w15="http://schemas.microsoft.com/office/word/2012/wordml" xmlns:w16cid="http://schemas.microsoft.com/office/word/2016/wordml/cid" xmlns:w16se="http://schemas.microsoft.com/office/word/2015/wordml/symex" xmlns:wpg="http://schemas.microsoft.com/office/word/2010/wordprocessingGroup" xmlns:wpi="http://schemas.microsoft.com/office/word/2010/wordprocessingInk" xmlns:wne="http://schemas.microsoft.com/office/word/2006/wordml" xmlns:wps="http://schemas.microsoft.com/office/word/2010/wordprocessingShape" mc:Ignorable="w14 w15 w16se w16cid wp14">
   <w:footnote w:type="separator" w:id="-1">
     <w:p>
       <w:r>
@@ -414,7 +487,7 @@
 </file>
 
 <file path=word/numbering.xml><?xml version="1.0" encoding="utf-8"?>
-<w:numbering xmlns:wpc="http://schemas.microsoft.com/office/word/2010/wordprocessingCanvas" xmlns:cx="http://schemas.microsoft.com/office/drawing/2014/chartex" xmlns:cx1="http://schemas.microsoft.com/office/drawing/2015/9/8/chartex" xmlns:cx2="http://schemas.microsoft.com/office/drawing/2015/10/21/chartex" xmlns:mc="http://schemas.openxmlformats.org/markup-compatibility/2006" xmlns:o="urn:schemas-microsoft-com:office:office" xmlns:r="http://schemas.openxmlformats.org/officeDocument/2006/relationships" xmlns:m="http://schemas.openxmlformats.org/officeDocument/2006/math" xmlns:v="urn:schemas-microsoft-com:vml" xmlns:wp14="http://schemas.microsoft.com/office/word/2010/wordprocessingDrawing" xmlns:wp="http://schemas.openxmlformats.org/drawingml/2006/wordprocessingDrawing" xmlns:w10="urn:schemas-microsoft-com:office:word" xmlns:w="http://schemas.openxmlformats.org/wordprocessingml/2006/main" xmlns:w14="http://schemas.microsoft.com/office/word/2010/wordml" xmlns:w15="http://schemas.microsoft.com/office/word/2012/wordml" xmlns:w16se="http://schemas.microsoft.com/office/word/2015/wordml/symex" xmlns:wpg="http://schemas.microsoft.com/office/word/2010/wordprocessingGroup" xmlns:wpi="http://schemas.microsoft.com/office/word/2010/wordprocessingInk" xmlns:wne="http://schemas.microsoft.com/office/word/2006/wordml" xmlns:wps="http://schemas.microsoft.com/office/word/2010/wordprocessingShape" mc:Ignorable="w14 w15 w16se wp14">
+<w:numbering xmlns:wpc="http://schemas.microsoft.com/office/word/2010/wordprocessingCanvas" xmlns:cx="http://schemas.microsoft.com/office/drawing/2014/chartex" xmlns:cx1="http://schemas.microsoft.com/office/drawing/2015/9/8/chartex" xmlns:cx2="http://schemas.microsoft.com/office/drawing/2015/10/21/chartex" xmlns:cx3="http://schemas.microsoft.com/office/drawing/2016/5/9/chartex" xmlns:cx4="http://schemas.microsoft.com/office/drawing/2016/5/10/chartex" xmlns:cx5="http://schemas.microsoft.com/office/drawing/2016/5/11/chartex" xmlns:cx6="http://schemas.microsoft.com/office/drawing/2016/5/12/chartex" xmlns:cx7="http://schemas.microsoft.com/office/drawing/2016/5/13/chartex" xmlns:cx8="http://schemas.microsoft.com/office/drawing/2016/5/14/chartex" xmlns:mc="http://schemas.openxmlformats.org/markup-compatibility/2006" xmlns:aink="http://schemas.microsoft.com/office/drawing/2016/ink" xmlns:am3d="http://schemas.microsoft.com/office/drawing/2017/model3d" xmlns:o="urn:schemas-microsoft-com:office:office" xmlns:r="http://schemas.openxmlformats.org/officeDocument/2006/relationships" xmlns:m="http://schemas.openxmlformats.org/officeDocument/2006/math" xmlns:v="urn:schemas-microsoft-com:vml" xmlns:wp14="http://schemas.microsoft.com/office/word/2010/wordprocessingDrawing" xmlns:wp="http://schemas.openxmlformats.org/drawingml/2006/wordprocessingDrawing" xmlns:w10="urn:schemas-microsoft-com:office:word" xmlns:w="http://schemas.openxmlformats.org/wordprocessingml/2006/main" xmlns:w14="http://schemas.microsoft.com/office/word/2010/wordml" xmlns:w15="http://schemas.microsoft.com/office/word/2012/wordml" xmlns:w16cid="http://schemas.microsoft.com/office/word/2016/wordml/cid" xmlns:w16se="http://schemas.microsoft.com/office/word/2015/wordml/symex" xmlns:wpg="http://schemas.microsoft.com/office/word/2010/wordprocessingGroup" xmlns:wpi="http://schemas.microsoft.com/office/word/2010/wordprocessingInk" xmlns:wne="http://schemas.microsoft.com/office/word/2006/wordml" xmlns:wps="http://schemas.microsoft.com/office/word/2010/wordprocessingShape" mc:Ignorable="w14 w15 w16se w16cid wp14">
   <w:abstractNum w:abstractNumId="0" w15:restartNumberingAfterBreak="0">
     <w:nsid w:val="1E9A433C"/>
     <w:multiLevelType w:val="hybridMultilevel"/>
@@ -975,7 +1048,7 @@
 </file>
 
 <file path=word/styles.xml><?xml version="1.0" encoding="utf-8"?>
-<w:styles xmlns:mc="http://schemas.openxmlformats.org/markup-compatibility/2006" xmlns:r="http://schemas.openxmlformats.org/officeDocument/2006/relationships" xmlns:w="http://schemas.openxmlformats.org/wordprocessingml/2006/main" xmlns:w14="http://schemas.microsoft.com/office/word/2010/wordml" xmlns:w15="http://schemas.microsoft.com/office/word/2012/wordml" xmlns:w16se="http://schemas.microsoft.com/office/word/2015/wordml/symex" mc:Ignorable="w14 w15 w16se">
+<w:styles xmlns:mc="http://schemas.openxmlformats.org/markup-compatibility/2006" xmlns:r="http://schemas.openxmlformats.org/officeDocument/2006/relationships" xmlns:w="http://schemas.openxmlformats.org/wordprocessingml/2006/main" xmlns:w14="http://schemas.microsoft.com/office/word/2010/wordml" xmlns:w15="http://schemas.microsoft.com/office/word/2012/wordml" xmlns:w16cid="http://schemas.microsoft.com/office/word/2016/wordml/cid" xmlns:w16se="http://schemas.microsoft.com/office/word/2015/wordml/symex" mc:Ignorable="w14 w15 w16se w16cid">
   <w:docDefaults>
     <w:rPrDefault>
       <w:rPr>
@@ -987,7 +1060,7 @@
     </w:rPrDefault>
     <w:pPrDefault/>
   </w:docDefaults>
-  <w:latentStyles w:defLockedState="0" w:defUIPriority="99" w:defSemiHidden="0" w:defUnhideWhenUsed="0" w:defQFormat="0" w:count="372">
+  <w:latentStyles w:defLockedState="0" w:defUIPriority="99" w:defSemiHidden="0" w:defUnhideWhenUsed="0" w:defQFormat="0" w:count="376">
     <w:lsdException w:name="Normal" w:uiPriority="0" w:qFormat="1"/>
     <w:lsdException w:name="heading 1" w:uiPriority="9" w:qFormat="1"/>
     <w:lsdException w:name="heading 2" w:semiHidden="1" w:uiPriority="9" w:unhideWhenUsed="1" w:qFormat="1"/>
@@ -1093,7 +1166,6 @@
     <w:lsdException w:name="HTML Sample" w:semiHidden="1" w:unhideWhenUsed="1"/>
     <w:lsdException w:name="HTML Typewriter" w:semiHidden="1" w:unhideWhenUsed="1"/>
     <w:lsdException w:name="HTML Variable" w:semiHidden="1" w:unhideWhenUsed="1"/>
-    <w:lsdException w:name="Normal Table" w:semiHidden="1" w:unhideWhenUsed="1"/>
     <w:lsdException w:name="annotation subject" w:semiHidden="1" w:unhideWhenUsed="1"/>
     <w:lsdException w:name="No List" w:semiHidden="1" w:unhideWhenUsed="1"/>
     <w:lsdException w:name="Outline List 1" w:semiHidden="1" w:unhideWhenUsed="1"/>
@@ -1137,10 +1209,8 @@
     <w:lsdException w:name="Table Elegant" w:semiHidden="1" w:unhideWhenUsed="1"/>
     <w:lsdException w:name="Table Professional" w:semiHidden="1" w:unhideWhenUsed="1"/>
     <w:lsdException w:name="Table Subtle 1" w:semiHidden="1" w:unhideWhenUsed="1"/>
-    <w:lsdException w:name="Table Subtle 2" w:semiHidden="1" w:unhideWhenUsed="1"/>
     <w:lsdException w:name="Table Web 1" w:semiHidden="1" w:unhideWhenUsed="1"/>
     <w:lsdException w:name="Table Web 2" w:semiHidden="1" w:unhideWhenUsed="1"/>
-    <w:lsdException w:name="Table Web 3" w:semiHidden="1" w:unhideWhenUsed="1"/>
     <w:lsdException w:name="Balloon Text" w:semiHidden="1" w:unhideWhenUsed="1"/>
     <w:lsdException w:name="Table Grid" w:uiPriority="59"/>
     <w:lsdException w:name="Table Theme" w:semiHidden="1" w:unhideWhenUsed="1"/>
@@ -1255,7 +1325,6 @@
     <w:lsdException w:name="Book Title" w:uiPriority="33" w:qFormat="1"/>
     <w:lsdException w:name="Bibliography" w:semiHidden="1" w:uiPriority="37" w:unhideWhenUsed="1"/>
     <w:lsdException w:name="TOC Heading" w:semiHidden="1" w:uiPriority="39" w:unhideWhenUsed="1" w:qFormat="1"/>
-    <w:lsdException w:name="Grid Table 3" w:semiHidden="1" w:unhideWhenUsed="1"/>
     <w:lsdException w:name="Grid Table 4" w:uiPriority="49"/>
     <w:lsdException w:name="Grid Table 5 Dark" w:uiPriority="50"/>
     <w:lsdException w:name="Grid Table 6 Colorful" w:uiPriority="51"/>
@@ -1352,6 +1421,10 @@
     <w:lsdException w:name="List Table 6 Colorful Accent 6" w:uiPriority="51"/>
     <w:lsdException w:name="List Table 7 Colorful Accent 6" w:uiPriority="52"/>
     <w:lsdException w:name="Mention" w:semiHidden="1" w:unhideWhenUsed="1"/>
+    <w:lsdException w:name="Smart Hyperlink" w:semiHidden="1" w:unhideWhenUsed="1"/>
+    <w:lsdException w:name="Hashtag" w:semiHidden="1" w:unhideWhenUsed="1"/>
+    <w:lsdException w:name="Unresolved Mention" w:semiHidden="1" w:unhideWhenUsed="1"/>
+    <w:lsdException w:name="Smart Link" w:semiHidden="1" w:unhideWhenUsed="1"/>
   </w:latentStyles>
   <w:style w:type="paragraph" w:default="1" w:styleId="Normal">
     <w:name w:val="Normal"/>
@@ -1893,7 +1966,7 @@
 </file>
 
 <file path=customXml/itemProps1.xml><?xml version="1.0" encoding="utf-8"?>
-<ds:datastoreItem xmlns:ds="http://schemas.openxmlformats.org/officeDocument/2006/customXml" ds:itemID="{A76EC975-1638-4133-8E0C-09E57D71078F}">
+<ds:datastoreItem xmlns:ds="http://schemas.openxmlformats.org/officeDocument/2006/customXml" ds:itemID="{27152800-F27B-5B4B-B617-2546FCEFBA9D}">
   <ds:schemaRefs>
     <ds:schemaRef ds:uri="http://schemas.openxmlformats.org/officeDocument/2006/bibliography"/>
   </ds:schemaRefs>

</xml_diff>